<commit_message>
2019.03.19 modify No.01 g
</commit_message>
<xml_diff>
--- a/paper/Chapter 06.docx
+++ b/paper/Chapter 06.docx
@@ -34,8 +34,6 @@
         </w:rPr>
         <w:t>与建议</w:t>
       </w:r>
-      <w:bookmarkStart w:id="1" w:name="_GoBack"/>
-      <w:bookmarkEnd w:id="1"/>
     </w:p>
     <w:p>
       <w:pPr>
@@ -70,7 +68,7 @@
           <w:szCs w:val="32"/>
         </w:rPr>
       </w:pPr>
-      <w:bookmarkStart w:id="2" w:name="_Toc715765"/>
+      <w:bookmarkStart w:id="1" w:name="_Toc715765"/>
       <w:r>
         <w:rPr>
           <w:rFonts w:ascii="Adobe 黑体 Std R" w:eastAsia="Adobe 黑体 Std R" w:hAnsi="Adobe 黑体 Std R" w:hint="eastAsia"/>
@@ -81,7 +79,7 @@
         <w:lastRenderedPageBreak/>
         <w:t>参考文献</w:t>
       </w:r>
-      <w:bookmarkEnd w:id="2"/>
+      <w:bookmarkEnd w:id="1"/>
     </w:p>
     <w:p>
       <w:pPr>
@@ -116,7 +114,7 @@
           <w:szCs w:val="32"/>
         </w:rPr>
       </w:pPr>
-      <w:bookmarkStart w:id="3" w:name="_Toc715766"/>
+      <w:bookmarkStart w:id="2" w:name="_Toc715766"/>
       <w:r>
         <w:rPr>
           <w:rFonts w:ascii="Adobe 黑体 Std R" w:eastAsia="Adobe 黑体 Std R" w:hAnsi="Adobe 黑体 Std R" w:hint="eastAsia"/>
@@ -145,13 +143,25 @@
         </w:rPr>
         <w:t>谢</w:t>
       </w:r>
-      <w:bookmarkEnd w:id="3"/>
+      <w:bookmarkEnd w:id="2"/>
     </w:p>
     <w:p>
       <w:pPr>
         <w:widowControl/>
         <w:jc w:val="left"/>
         <w:rPr>
+          <w:rFonts w:ascii="宋体" w:hAnsi="宋体" w:cs="宋体" w:hint="eastAsia"/>
+          <w:sz w:val="24"/>
+        </w:rPr>
+      </w:pPr>
+      <w:bookmarkStart w:id="3" w:name="_GoBack"/>
+      <w:bookmarkEnd w:id="3"/>
+    </w:p>
+    <w:p>
+      <w:pPr>
+        <w:widowControl/>
+        <w:jc w:val="left"/>
+        <w:rPr>
           <w:rFonts w:ascii="Adobe 黑体 Std R" w:eastAsia="Adobe 黑体 Std R" w:hAnsi="Adobe 黑体 Std R"/>
           <w:b/>
           <w:sz w:val="32"/>
@@ -167,6 +177,18 @@
         </w:rPr>
         <w:br w:type="page"/>
       </w:r>
+    </w:p>
+    <w:p>
+      <w:pPr>
+        <w:widowControl/>
+        <w:jc w:val="left"/>
+        <w:rPr>
+          <w:rFonts w:ascii="Adobe 黑体 Std R" w:eastAsia="Adobe 黑体 Std R" w:hAnsi="Adobe 黑体 Std R"/>
+          <w:b/>
+          <w:sz w:val="32"/>
+          <w:szCs w:val="32"/>
+        </w:rPr>
+      </w:pPr>
     </w:p>
     <w:p>
       <w:pPr>
@@ -188,12 +210,52 @@
           <w:sz w:val="32"/>
           <w:szCs w:val="32"/>
         </w:rPr>
-        <w:lastRenderedPageBreak/>
         <w:t>攻读学位期间发表的论文</w:t>
       </w:r>
       <w:bookmarkEnd w:id="4"/>
     </w:p>
-    <w:p/>
+    <w:p>
+      <w:r>
+        <w:rPr>
+          <w:rFonts w:ascii="宋体" w:hAnsi="宋体" w:cs="宋体" w:hint="eastAsia"/>
+          <w:sz w:val="24"/>
+        </w:rPr>
+        <w:t>李耀高</w:t>
+      </w:r>
+      <w:r>
+        <w:rPr>
+          <w:rFonts w:ascii="宋体" w:hAnsi="宋体" w:cs="宋体" w:hint="eastAsia"/>
+          <w:sz w:val="24"/>
+        </w:rPr>
+        <w:t>.</w:t>
+      </w:r>
+      <w:r>
+        <w:rPr>
+          <w:rFonts w:hint="eastAsia"/>
+        </w:rPr>
+        <w:t xml:space="preserve"> </w:t>
+      </w:r>
+      <w:r>
+        <w:rPr>
+          <w:rFonts w:ascii="宋体" w:hAnsi="宋体" w:cs="宋体" w:hint="eastAsia"/>
+          <w:sz w:val="24"/>
+        </w:rPr>
+        <w:t>基于神经网络的煤HRTEM图像处理技术</w:t>
+      </w:r>
+      <w:r>
+        <w:rPr>
+          <w:sz w:val="24"/>
+        </w:rPr>
+        <w:t>[J].</w:t>
+      </w:r>
+      <w:r>
+        <w:rPr>
+          <w:rFonts w:ascii="宋体" w:hAnsi="宋体" w:cs="宋体" w:hint="eastAsia"/>
+          <w:sz w:val="24"/>
+        </w:rPr>
+        <w:t>煤炭技术,已录用。</w:t>
+      </w:r>
+    </w:p>
     <w:sectPr>
       <w:pgSz w:w="11906" w:h="16838"/>
       <w:pgMar w:top="1440" w:right="1800" w:bottom="1440" w:left="1800" w:header="851" w:footer="992" w:gutter="0"/>

</xml_diff>

<commit_message>
2019.03.20 modify No.07 g
</commit_message>
<xml_diff>
--- a/paper/Chapter 06.docx
+++ b/paper/Chapter 06.docx
@@ -150,7 +150,162 @@
         <w:widowControl/>
         <w:jc w:val="left"/>
         <w:rPr>
-          <w:rFonts w:ascii="宋体" w:hAnsi="宋体" w:cs="宋体" w:hint="eastAsia"/>
+          <w:rFonts w:ascii="Helvetica Neue" w:eastAsia="Helvetica Neue" w:hAnsi="Helvetica Neue" w:cs="Helvetica Neue"/>
+          <w:color w:val="3E3E3E"/>
+          <w:szCs w:val="21"/>
+          <w:shd w:val="clear" w:color="auto" w:fill="FFFFFF"/>
+        </w:rPr>
+      </w:pPr>
+      <w:r>
+        <w:rPr>
+          <w:rFonts w:ascii="Helvetica Neue" w:eastAsia="Helvetica Neue" w:hAnsi="Helvetica Neue" w:cs="Helvetica Neue"/>
+          <w:color w:val="3E3E3E"/>
+          <w:szCs w:val="21"/>
+          <w:shd w:val="clear" w:color="auto" w:fill="FFFFFF"/>
+        </w:rPr>
+        <w:t>三月花还没有开，人们嗅不到花香，只是马路上融化了积雪的泥泞干起来。天空打起朦胧的多有春意的云彩;暖风和轻纱一般浮动在街道上，院子裡。春末了，关外的人们才知道春来。</w:t>
+      </w:r>
+    </w:p>
+    <w:p>
+      <w:pPr>
+        <w:widowControl/>
+        <w:jc w:val="left"/>
+        <w:rPr>
+          <w:rFonts w:ascii="Helvetica Neue" w:eastAsia="Helvetica Neue" w:hAnsi="Helvetica Neue" w:cs="Helvetica Neue"/>
+          <w:color w:val="3E3E3E"/>
+          <w:szCs w:val="21"/>
+          <w:shd w:val="clear" w:color="auto" w:fill="FFFFFF"/>
+        </w:rPr>
+      </w:pPr>
+      <w:r>
+        <w:rPr>
+          <w:rFonts w:ascii="Helvetica Neue" w:eastAsia="Helvetica Neue" w:hAnsi="Helvetica Neue" w:cs="Helvetica Neue"/>
+          <w:color w:val="3E3E3E"/>
+          <w:szCs w:val="21"/>
+          <w:shd w:val="clear" w:color="auto" w:fill="FFFFFF"/>
+        </w:rPr>
+        <w:t>夫天地者，万物之逆旅；光阴者，百代之过客。</w:t>
+      </w:r>
+    </w:p>
+    <w:p>
+      <w:pPr>
+        <w:pStyle w:val="a5"/>
+        <w:widowControl/>
+        <w:shd w:val="clear" w:color="auto" w:fill="FFFFFF"/>
+        <w:spacing w:before="0" w:beforeAutospacing="0" w:after="0" w:afterAutospacing="0" w:line="285" w:lineRule="atLeast"/>
+        <w:rPr>
+          <w:rFonts w:ascii="微软雅黑" w:eastAsia="微软雅黑" w:hAnsi="微软雅黑" w:cs="微软雅黑"/>
+          <w:color w:val="333333"/>
+          <w:sz w:val="18"/>
+          <w:szCs w:val="18"/>
+        </w:rPr>
+      </w:pPr>
+      <w:r>
+        <w:rPr>
+          <w:rFonts w:ascii="微软雅黑" w:eastAsia="微软雅黑" w:hAnsi="微软雅黑" w:cs="微软雅黑" w:hint="eastAsia"/>
+          <w:color w:val="333333"/>
+          <w:sz w:val="21"/>
+          <w:szCs w:val="21"/>
+          <w:shd w:val="clear" w:color="auto" w:fill="FFFFFF"/>
+        </w:rPr>
+        <w:t>人生如此，拿酒</w:t>
+      </w:r>
+      <w:proofErr w:type="gramStart"/>
+      <w:r>
+        <w:rPr>
+          <w:rFonts w:ascii="微软雅黑" w:eastAsia="微软雅黑" w:hAnsi="微软雅黑" w:cs="微软雅黑" w:hint="eastAsia"/>
+          <w:color w:val="333333"/>
+          <w:sz w:val="21"/>
+          <w:szCs w:val="21"/>
+          <w:shd w:val="clear" w:color="auto" w:fill="FFFFFF"/>
+        </w:rPr>
+        <w:t>來</w:t>
+      </w:r>
+      <w:proofErr w:type="gramEnd"/>
+    </w:p>
+    <w:p>
+      <w:pPr>
+        <w:pStyle w:val="a5"/>
+        <w:widowControl/>
+        <w:shd w:val="clear" w:color="auto" w:fill="FFFFFF"/>
+        <w:spacing w:before="0" w:beforeAutospacing="0" w:after="0" w:afterAutospacing="0" w:line="285" w:lineRule="atLeast"/>
+        <w:rPr>
+          <w:rFonts w:ascii="微软雅黑" w:eastAsia="微软雅黑" w:hAnsi="微软雅黑" w:cs="微软雅黑"/>
+          <w:color w:val="333333"/>
+          <w:sz w:val="18"/>
+          <w:szCs w:val="18"/>
+        </w:rPr>
+      </w:pPr>
+      <w:r>
+        <w:rPr>
+          <w:rFonts w:ascii="微软雅黑" w:eastAsia="微软雅黑" w:hAnsi="微软雅黑" w:cs="微软雅黑" w:hint="eastAsia"/>
+          <w:color w:val="333333"/>
+          <w:sz w:val="21"/>
+          <w:szCs w:val="21"/>
+          <w:shd w:val="clear" w:color="auto" w:fill="FFFFFF"/>
+        </w:rPr>
+        <w:t xml:space="preserve">十年饮冰 </w:t>
+      </w:r>
+      <w:proofErr w:type="gramStart"/>
+      <w:r>
+        <w:rPr>
+          <w:rFonts w:ascii="微软雅黑" w:eastAsia="微软雅黑" w:hAnsi="微软雅黑" w:cs="微软雅黑" w:hint="eastAsia"/>
+          <w:color w:val="333333"/>
+          <w:sz w:val="21"/>
+          <w:szCs w:val="21"/>
+          <w:shd w:val="clear" w:color="auto" w:fill="FFFFFF"/>
+        </w:rPr>
+        <w:t>难凉热血</w:t>
+      </w:r>
+      <w:proofErr w:type="gramEnd"/>
+    </w:p>
+    <w:p>
+      <w:pPr>
+        <w:widowControl/>
+        <w:jc w:val="left"/>
+        <w:rPr>
+          <w:rStyle w:val="a6"/>
+          <w:rFonts w:ascii="Helvetica Neue" w:eastAsia="Helvetica Neue" w:hAnsi="Helvetica Neue" w:cs="Helvetica Neue" w:hint="eastAsia"/>
+          <w:color w:val="7F7F7F"/>
+          <w:sz w:val="24"/>
+          <w:szCs w:val="24"/>
+          <w:shd w:val="clear" w:color="auto" w:fill="FFFFFF"/>
+        </w:rPr>
+      </w:pPr>
+      <w:r>
+        <w:rPr>
+          <w:rStyle w:val="a6"/>
+          <w:rFonts w:ascii="Helvetica Neue" w:eastAsia="Helvetica Neue" w:hAnsi="Helvetica Neue" w:cs="Helvetica Neue"/>
+          <w:color w:val="7F7F7F"/>
+          <w:sz w:val="24"/>
+          <w:szCs w:val="24"/>
+          <w:shd w:val="clear" w:color="auto" w:fill="FFFFFF"/>
+        </w:rPr>
+        <w:t>那时我们有梦，关于文学，关于爱情，关于穿越世界的旅行。如今我们深夜饮酒，杯子碰到一起，都是梦破碎的声音。</w:t>
+      </w:r>
+    </w:p>
+    <w:p>
+      <w:pPr>
+        <w:pStyle w:val="a5"/>
+        <w:widowControl/>
+        <w:spacing w:before="0" w:beforeAutospacing="0" w:after="0" w:afterAutospacing="0" w:line="384" w:lineRule="atLeast"/>
+      </w:pPr>
+      <w:r>
+        <w:rPr>
+          <w:rFonts w:ascii="Helvetica Neue" w:eastAsia="Helvetica Neue" w:hAnsi="Helvetica Neue" w:cs="Helvetica Neue"/>
+          <w:color w:val="4BACC6"/>
+          <w:sz w:val="21"/>
+          <w:szCs w:val="21"/>
+        </w:rPr>
+        <w:t>真正高贵的人：对信仰的坚守、对价值的笃信、对文明的尊重、对才华的爱护、对公平正义的袒护、对逆境的坦然、对理想的依恋、对敌人的饶恕、对朋友的支持、对他人的友好、对弱小的关爱、对人性的诚实、对人格尊严的敬畏、对父母的孝敬、对爱人的忠诚、对子女的疼爱、对未知的好奇、对多元的包容等等。</w:t>
+      </w:r>
+    </w:p>
+    <w:p>
+      <w:pPr>
+        <w:widowControl/>
+        <w:jc w:val="left"/>
+        <w:rPr>
+          <w:rFonts w:ascii="宋体" w:hAnsi="宋体" w:cs="宋体"/>
           <w:sz w:val="24"/>
         </w:rPr>
       </w:pPr>
@@ -220,14 +375,7 @@
           <w:rFonts w:ascii="宋体" w:hAnsi="宋体" w:cs="宋体" w:hint="eastAsia"/>
           <w:sz w:val="24"/>
         </w:rPr>
-        <w:t>李耀高</w:t>
-      </w:r>
-      <w:r>
-        <w:rPr>
-          <w:rFonts w:ascii="宋体" w:hAnsi="宋体" w:cs="宋体" w:hint="eastAsia"/>
-          <w:sz w:val="24"/>
-        </w:rPr>
-        <w:t>.</w:t>
+        <w:t>李耀高.</w:t>
       </w:r>
       <w:r>
         <w:rPr>
@@ -558,6 +706,33 @@
       <w:szCs w:val="18"/>
     </w:rPr>
   </w:style>
+  <w:style w:type="paragraph" w:styleId="a5">
+    <w:name w:val="Normal (Web)"/>
+    <w:basedOn w:val="a"/>
+    <w:uiPriority w:val="99"/>
+    <w:unhideWhenUsed/>
+    <w:rsid w:val="002B1FCB"/>
+    <w:pPr>
+      <w:spacing w:before="100" w:beforeAutospacing="1" w:after="100" w:afterAutospacing="1"/>
+      <w:jc w:val="left"/>
+    </w:pPr>
+    <w:rPr>
+      <w:rFonts w:ascii="Times New Roman" w:eastAsia="宋体" w:hAnsi="Times New Roman" w:cs="Times New Roman"/>
+      <w:kern w:val="0"/>
+      <w:sz w:val="24"/>
+      <w:szCs w:val="20"/>
+    </w:rPr>
+  </w:style>
+  <w:style w:type="character" w:styleId="a6">
+    <w:name w:val="Strong"/>
+    <w:basedOn w:val="a0"/>
+    <w:uiPriority w:val="22"/>
+    <w:qFormat/>
+    <w:rsid w:val="002B1FCB"/>
+    <w:rPr>
+      <w:b/>
+    </w:rPr>
+  </w:style>
 </w:styles>
 </file>
 
@@ -813,6 +988,33 @@
     <w:rPr>
       <w:sz w:val="18"/>
       <w:szCs w:val="18"/>
+    </w:rPr>
+  </w:style>
+  <w:style w:type="paragraph" w:styleId="a5">
+    <w:name w:val="Normal (Web)"/>
+    <w:basedOn w:val="a"/>
+    <w:uiPriority w:val="99"/>
+    <w:unhideWhenUsed/>
+    <w:rsid w:val="002B1FCB"/>
+    <w:pPr>
+      <w:spacing w:before="100" w:beforeAutospacing="1" w:after="100" w:afterAutospacing="1"/>
+      <w:jc w:val="left"/>
+    </w:pPr>
+    <w:rPr>
+      <w:rFonts w:ascii="Times New Roman" w:eastAsia="宋体" w:hAnsi="Times New Roman" w:cs="Times New Roman"/>
+      <w:kern w:val="0"/>
+      <w:sz w:val="24"/>
+      <w:szCs w:val="20"/>
+    </w:rPr>
+  </w:style>
+  <w:style w:type="character" w:styleId="a6">
+    <w:name w:val="Strong"/>
+    <w:basedOn w:val="a0"/>
+    <w:uiPriority w:val="22"/>
+    <w:qFormat/>
+    <w:rsid w:val="002B1FCB"/>
+    <w:rPr>
+      <w:b/>
     </w:rPr>
   </w:style>
 </w:styles>

</xml_diff>